<commit_message>
Completed Slide Deck for Executives
</commit_message>
<xml_diff>
--- a/Notebooks/Guided Capstone Project Report.docx
+++ b/Notebooks/Guided Capstone Project Report.docx
@@ -381,15 +381,7 @@
           <w:sz w:val="24"/>
           <w:szCs w:val="24"/>
         </w:rPr>
-        <w:t xml:space="preserve">the </w:t>
-      </w:r>
-      <w:r>
-        <w:rPr>
-          <w:rFonts w:ascii="Arial" w:hAnsi="Arial" w:cs="Arial"/>
-          <w:sz w:val="24"/>
-          <w:szCs w:val="24"/>
-        </w:rPr>
-        <w:t xml:space="preserve">number of fast </w:t>
+        <w:t xml:space="preserve">the number of fast </w:t>
       </w:r>
       <w:r>
         <w:rPr>
@@ -405,47 +397,15 @@
           <w:sz w:val="24"/>
           <w:szCs w:val="24"/>
         </w:rPr>
-        <w:t xml:space="preserve"> person chairs</w:t>
-      </w:r>
-      <w:r>
-        <w:rPr>
-          <w:rFonts w:ascii="Arial" w:hAnsi="Arial" w:cs="Arial"/>
-          <w:sz w:val="24"/>
-          <w:szCs w:val="24"/>
-        </w:rPr>
-        <w:t xml:space="preserve">, </w:t>
-      </w:r>
-      <w:r>
-        <w:rPr>
-          <w:rFonts w:ascii="Arial" w:hAnsi="Arial" w:cs="Arial"/>
-          <w:sz w:val="24"/>
-          <w:szCs w:val="24"/>
-        </w:rPr>
-        <w:t>count of runs on the resort</w:t>
-      </w:r>
-      <w:r>
-        <w:rPr>
-          <w:rFonts w:ascii="Arial" w:hAnsi="Arial" w:cs="Arial"/>
-          <w:sz w:val="24"/>
-          <w:szCs w:val="24"/>
-        </w:rPr>
-        <w:t xml:space="preserve">, </w:t>
-      </w:r>
-      <w:r>
-        <w:rPr>
-          <w:rFonts w:ascii="Arial" w:hAnsi="Arial" w:cs="Arial"/>
-          <w:sz w:val="24"/>
-          <w:szCs w:val="24"/>
-        </w:rPr>
-        <w:t>snow making area coverage</w:t>
-      </w:r>
-      <w:r>
-        <w:rPr>
-          <w:rFonts w:ascii="Arial" w:hAnsi="Arial" w:cs="Arial"/>
-          <w:sz w:val="24"/>
-          <w:szCs w:val="24"/>
-        </w:rPr>
-        <w:t>,</w:t>
+        <w:t xml:space="preserve"> person chairs, count of runs on the resort</w:t>
+      </w:r>
+      <w:r>
+        <w:rPr>
+          <w:rFonts w:ascii="Arial" w:hAnsi="Arial" w:cs="Arial"/>
+          <w:sz w:val="24"/>
+          <w:szCs w:val="24"/>
+        </w:rPr>
+        <w:t>, snow making area coverage,</w:t>
       </w:r>
       <w:r>
         <w:rPr>
@@ -891,7 +851,23 @@
           <w:sz w:val="24"/>
           <w:szCs w:val="24"/>
         </w:rPr>
-        <w:t xml:space="preserve"> Of the scenarios provided by the business, I would recommend implementing the second, which involved adding a run and a chairlift, as well as increasing the vertical drop by 150 feet. It is worth noting that if the business decides to move forward with this plan of action, we should look into how much the operational costs will increase with having to add to our facilities.</w:t>
+        <w:t xml:space="preserve"> Of the scenarios provided by the business, I would recommend implementing the second, which involved adding a run and a chairlift, as well as increasing the vertical drop by 150 feet.</w:t>
+      </w:r>
+      <w:r>
+        <w:rPr>
+          <w:rFonts w:ascii="Arial" w:hAnsi="Arial" w:cs="Arial"/>
+          <w:sz w:val="24"/>
+          <w:szCs w:val="24"/>
+        </w:rPr>
+        <w:t xml:space="preserve"> Our model suggests that making these changes supports a ticket price increase of $1.99.</w:t>
+      </w:r>
+      <w:r>
+        <w:rPr>
+          <w:rFonts w:ascii="Arial" w:hAnsi="Arial" w:cs="Arial"/>
+          <w:sz w:val="24"/>
+          <w:szCs w:val="24"/>
+        </w:rPr>
+        <w:t xml:space="preserve"> It is worth noting that if the business decides to move forward with this plan of action, we should look into how much the operational costs will increase with having to add to our facilities.</w:t>
       </w:r>
     </w:p>
     <w:sectPr>

</xml_diff>